<commit_message>
Adicionados detalhamentos de Manter disciplinas, Manter turmas e Manter horarios de aula.
</commit_message>
<xml_diff>
--- a/AS I 2016/Detalhamentos Casos de uso/Manter disciplinas.docx
+++ b/AS I 2016/Detalhamentos Casos de uso/Manter disciplinas.docx
@@ -1,6 +1,6 @@
 
 <file path=word/document.xml><?xml version="1.0" encoding="utf-8"?>
-<w:document xmlns:ve="http://schemas.openxmlformats.org/markup-compatibility/2006" xmlns:o="urn:schemas-microsoft-com:office:office" xmlns:r="http://schemas.openxmlformats.org/officeDocument/2006/relationships" xmlns:m="http://schemas.openxmlformats.org/officeDocument/2006/math" xmlns:v="urn:schemas-microsoft-com:vml" xmlns:wp="http://schemas.openxmlformats.org/drawingml/2006/wordprocessingDrawing" xmlns:w10="urn:schemas-microsoft-com:office:word" xmlns:w="http://schemas.openxmlformats.org/wordprocessingml/2006/main" xmlns:wne="http://schemas.microsoft.com/office/word/2006/wordml">
+<w:document xmlns:wpc="http://schemas.microsoft.com/office/word/2010/wordprocessingCanvas" xmlns:mo="http://schemas.microsoft.com/office/mac/office/2008/main" xmlns:mc="http://schemas.openxmlformats.org/markup-compatibility/2006" xmlns:mv="urn:schemas-microsoft-com:mac:vml" xmlns:o="urn:schemas-microsoft-com:office:office" xmlns:r="http://schemas.openxmlformats.org/officeDocument/2006/relationships" xmlns:m="http://schemas.openxmlformats.org/officeDocument/2006/math" xmlns:v="urn:schemas-microsoft-com:vml" xmlns:wp14="http://schemas.microsoft.com/office/word/2010/wordprocessingDrawing" xmlns:wp="http://schemas.openxmlformats.org/drawingml/2006/wordprocessingDrawing" xmlns:w10="urn:schemas-microsoft-com:office:word" xmlns:w="http://schemas.openxmlformats.org/wordprocessingml/2006/main" xmlns:w14="http://schemas.microsoft.com/office/word/2010/wordml" xmlns:wpg="http://schemas.microsoft.com/office/word/2010/wordprocessingGroup" xmlns:wpi="http://schemas.microsoft.com/office/word/2010/wordprocessingInk" xmlns:wne="http://schemas.microsoft.com/office/word/2006/wordml" xmlns:wps="http://schemas.microsoft.com/office/word/2010/wordprocessingShape" mc:Ignorable="w14 wp14">
   <w:body>
     <w:p>
       <w:pPr>
@@ -12,9 +12,9 @@
     </w:p>
     <w:tbl>
       <w:tblPr>
-        <w:tblStyle w:val="Tabelacomgrade"/>
+        <w:tblStyle w:val="TableGrid"/>
         <w:tblW w:w="0" w:type="auto"/>
-        <w:tblLook w:val="04A0"/>
+        <w:tblLook w:val="04A0" w:firstRow="1" w:lastRow="0" w:firstColumn="1" w:lastColumn="0" w:noHBand="0" w:noVBand="1"/>
       </w:tblPr>
       <w:tblGrid>
         <w:gridCol w:w="1951"/>
@@ -160,23 +160,7 @@
                 <w:sz w:val="20"/>
                 <w:szCs w:val="20"/>
               </w:rPr>
-              <w:t xml:space="preserve">Possibilitar busca, </w:t>
-            </w:r>
-            <w:proofErr w:type="gramStart"/>
-            <w:r>
-              <w:rPr>
-                <w:sz w:val="20"/>
-                <w:szCs w:val="20"/>
-              </w:rPr>
-              <w:t>inserção ,</w:t>
-            </w:r>
-            <w:proofErr w:type="gramEnd"/>
-            <w:r>
-              <w:rPr>
-                <w:sz w:val="20"/>
-                <w:szCs w:val="20"/>
-              </w:rPr>
-              <w:t xml:space="preserve"> alteração e exclusão de disciplinas</w:t>
+              <w:t>Possibilitar busca, inserção , alteração e exclusão de disciplinas</w:t>
             </w:r>
           </w:p>
         </w:tc>
@@ -222,23 +206,7 @@
                 <w:sz w:val="20"/>
                 <w:szCs w:val="20"/>
               </w:rPr>
-              <w:t xml:space="preserve">A Secretária deve estar </w:t>
-            </w:r>
-            <w:proofErr w:type="spellStart"/>
-            <w:r>
-              <w:rPr>
-                <w:sz w:val="20"/>
-                <w:szCs w:val="20"/>
-              </w:rPr>
-              <w:t>logada</w:t>
-            </w:r>
-            <w:proofErr w:type="spellEnd"/>
-            <w:r>
-              <w:rPr>
-                <w:sz w:val="20"/>
-                <w:szCs w:val="20"/>
-              </w:rPr>
-              <w:t xml:space="preserve"> no sistema</w:t>
+              <w:t>A Secretária deve estar logada no sistema</w:t>
             </w:r>
           </w:p>
         </w:tc>
@@ -441,7 +409,7 @@
           </w:p>
           <w:p>
             <w:pPr>
-              <w:pStyle w:val="PargrafodaLista"/>
+              <w:pStyle w:val="ListParagraph"/>
               <w:numPr>
                 <w:ilvl w:val="1"/>
                 <w:numId w:val="4"/>
@@ -469,7 +437,7 @@
           </w:p>
           <w:p>
             <w:pPr>
-              <w:pStyle w:val="PargrafodaLista"/>
+              <w:pStyle w:val="ListParagraph"/>
               <w:numPr>
                 <w:ilvl w:val="2"/>
                 <w:numId w:val="4"/>
@@ -487,10 +455,17 @@
               </w:rPr>
               <w:t>– A secretária adiciona os dados da disciplina</w:t>
             </w:r>
-          </w:p>
-          <w:p>
-            <w:pPr>
-              <w:pStyle w:val="PargrafodaLista"/>
+            <w:r>
+              <w:rPr>
+                <w:sz w:val="20"/>
+                <w:szCs w:val="20"/>
+              </w:rPr>
+              <w:t xml:space="preserve"> (RN03)</w:t>
+            </w:r>
+          </w:p>
+          <w:p>
+            <w:pPr>
+              <w:pStyle w:val="ListParagraph"/>
               <w:numPr>
                 <w:ilvl w:val="2"/>
                 <w:numId w:val="4"/>
@@ -508,8 +483,6 @@
               </w:rPr>
               <w:t xml:space="preserve">– A secretária </w:t>
             </w:r>
-            <w:bookmarkStart w:id="0" w:name="_GoBack"/>
-            <w:bookmarkEnd w:id="0"/>
             <w:r>
               <w:rPr>
                 <w:sz w:val="20"/>
@@ -520,7 +493,7 @@
           </w:p>
           <w:p>
             <w:pPr>
-              <w:pStyle w:val="PargrafodaLista"/>
+              <w:pStyle w:val="ListParagraph"/>
               <w:numPr>
                 <w:ilvl w:val="2"/>
                 <w:numId w:val="4"/>
@@ -548,7 +521,7 @@
           </w:p>
           <w:p>
             <w:pPr>
-              <w:pStyle w:val="PargrafodaLista"/>
+              <w:pStyle w:val="ListParagraph"/>
               <w:numPr>
                 <w:ilvl w:val="3"/>
                 <w:numId w:val="4"/>
@@ -580,10 +553,12 @@
               </w:rPr>
               <w:t>secretária confirma a inserção</w:t>
             </w:r>
-          </w:p>
-          <w:p>
-            <w:pPr>
-              <w:pStyle w:val="PargrafodaLista"/>
+            <w:bookmarkStart w:id="0" w:name="_GoBack"/>
+            <w:bookmarkEnd w:id="0"/>
+          </w:p>
+          <w:p>
+            <w:pPr>
+              <w:pStyle w:val="ListParagraph"/>
               <w:numPr>
                 <w:ilvl w:val="3"/>
                 <w:numId w:val="4"/>
@@ -604,7 +579,7 @@
           </w:p>
           <w:p>
             <w:pPr>
-              <w:pStyle w:val="PargrafodaLista"/>
+              <w:pStyle w:val="ListParagraph"/>
               <w:numPr>
                 <w:ilvl w:val="2"/>
                 <w:numId w:val="4"/>
@@ -620,21 +595,12 @@
                 <w:sz w:val="20"/>
                 <w:szCs w:val="20"/>
               </w:rPr>
-              <w:t xml:space="preserve">– Pula para o passo </w:t>
-            </w:r>
-            <w:proofErr w:type="gramStart"/>
-            <w:r>
-              <w:rPr>
-                <w:sz w:val="20"/>
-                <w:szCs w:val="20"/>
-              </w:rPr>
-              <w:t>4</w:t>
-            </w:r>
-            <w:proofErr w:type="gramEnd"/>
-          </w:p>
-          <w:p>
-            <w:pPr>
-              <w:pStyle w:val="PargrafodaLista"/>
+              <w:t>– Pula para o passo 4</w:t>
+            </w:r>
+          </w:p>
+          <w:p>
+            <w:pPr>
+              <w:pStyle w:val="ListParagraph"/>
               <w:numPr>
                 <w:ilvl w:val="1"/>
                 <w:numId w:val="4"/>
@@ -655,7 +621,7 @@
           </w:p>
           <w:p>
             <w:pPr>
-              <w:pStyle w:val="PargrafodaLista"/>
+              <w:pStyle w:val="ListParagraph"/>
               <w:numPr>
                 <w:ilvl w:val="2"/>
                 <w:numId w:val="4"/>
@@ -683,7 +649,7 @@
           </w:p>
           <w:p>
             <w:pPr>
-              <w:pStyle w:val="PargrafodaLista"/>
+              <w:pStyle w:val="ListParagraph"/>
               <w:numPr>
                 <w:ilvl w:val="2"/>
                 <w:numId w:val="4"/>
@@ -701,10 +667,17 @@
               </w:rPr>
               <w:t>– A secretária altera os campos necessários (RN01)</w:t>
             </w:r>
-          </w:p>
-          <w:p>
-            <w:pPr>
-              <w:pStyle w:val="PargrafodaLista"/>
+            <w:r>
+              <w:rPr>
+                <w:sz w:val="20"/>
+                <w:szCs w:val="20"/>
+              </w:rPr>
+              <w:t xml:space="preserve"> (RN03)</w:t>
+            </w:r>
+          </w:p>
+          <w:p>
+            <w:pPr>
+              <w:pStyle w:val="ListParagraph"/>
               <w:numPr>
                 <w:ilvl w:val="2"/>
                 <w:numId w:val="4"/>
@@ -732,7 +705,7 @@
           </w:p>
           <w:p>
             <w:pPr>
-              <w:pStyle w:val="PargrafodaLista"/>
+              <w:pStyle w:val="ListParagraph"/>
               <w:numPr>
                 <w:ilvl w:val="3"/>
                 <w:numId w:val="4"/>
@@ -753,7 +726,7 @@
           </w:p>
           <w:p>
             <w:pPr>
-              <w:pStyle w:val="PargrafodaLista"/>
+              <w:pStyle w:val="ListParagraph"/>
               <w:numPr>
                 <w:ilvl w:val="3"/>
                 <w:numId w:val="4"/>
@@ -774,7 +747,7 @@
           </w:p>
           <w:p>
             <w:pPr>
-              <w:pStyle w:val="PargrafodaLista"/>
+              <w:pStyle w:val="ListParagraph"/>
               <w:numPr>
                 <w:ilvl w:val="2"/>
                 <w:numId w:val="4"/>
@@ -790,21 +763,12 @@
                 <w:sz w:val="20"/>
                 <w:szCs w:val="20"/>
               </w:rPr>
-              <w:t xml:space="preserve">– Pula para o passo </w:t>
-            </w:r>
-            <w:proofErr w:type="gramStart"/>
-            <w:r>
-              <w:rPr>
-                <w:sz w:val="20"/>
-                <w:szCs w:val="20"/>
-              </w:rPr>
-              <w:t>4</w:t>
-            </w:r>
-            <w:proofErr w:type="gramEnd"/>
-          </w:p>
-          <w:p>
-            <w:pPr>
-              <w:pStyle w:val="PargrafodaLista"/>
+              <w:t>– Pula para o passo 4</w:t>
+            </w:r>
+          </w:p>
+          <w:p>
+            <w:pPr>
+              <w:pStyle w:val="ListParagraph"/>
               <w:numPr>
                 <w:ilvl w:val="1"/>
                 <w:numId w:val="4"/>
@@ -839,7 +803,7 @@
           </w:p>
           <w:p>
             <w:pPr>
-              <w:pStyle w:val="PargrafodaLista"/>
+              <w:pStyle w:val="ListParagraph"/>
               <w:numPr>
                 <w:ilvl w:val="2"/>
                 <w:numId w:val="4"/>
@@ -860,7 +824,7 @@
           </w:p>
           <w:p>
             <w:pPr>
-              <w:pStyle w:val="PargrafodaLista"/>
+              <w:pStyle w:val="ListParagraph"/>
               <w:numPr>
                 <w:ilvl w:val="2"/>
                 <w:numId w:val="4"/>
@@ -881,7 +845,7 @@
           </w:p>
           <w:p>
             <w:pPr>
-              <w:pStyle w:val="PargrafodaLista"/>
+              <w:pStyle w:val="ListParagraph"/>
               <w:numPr>
                 <w:ilvl w:val="3"/>
                 <w:numId w:val="4"/>
@@ -902,7 +866,7 @@
           </w:p>
           <w:p>
             <w:pPr>
-              <w:pStyle w:val="PargrafodaLista"/>
+              <w:pStyle w:val="ListParagraph"/>
               <w:numPr>
                 <w:ilvl w:val="3"/>
                 <w:numId w:val="4"/>
@@ -923,7 +887,7 @@
           </w:p>
           <w:p>
             <w:pPr>
-              <w:pStyle w:val="PargrafodaLista"/>
+              <w:pStyle w:val="ListParagraph"/>
               <w:numPr>
                 <w:ilvl w:val="2"/>
                 <w:numId w:val="4"/>
@@ -939,21 +903,12 @@
                 <w:sz w:val="20"/>
                 <w:szCs w:val="20"/>
               </w:rPr>
-              <w:t xml:space="preserve">– Pula para o passo </w:t>
-            </w:r>
-            <w:proofErr w:type="gramStart"/>
-            <w:r>
-              <w:rPr>
-                <w:sz w:val="20"/>
-                <w:szCs w:val="20"/>
-              </w:rPr>
-              <w:t>4</w:t>
-            </w:r>
-            <w:proofErr w:type="gramEnd"/>
-          </w:p>
-          <w:p>
-            <w:pPr>
-              <w:pStyle w:val="PargrafodaLista"/>
+              <w:t>– Pula para o passo 4</w:t>
+            </w:r>
+          </w:p>
+          <w:p>
+            <w:pPr>
+              <w:pStyle w:val="ListParagraph"/>
               <w:numPr>
                 <w:ilvl w:val="1"/>
                 <w:numId w:val="4"/>
@@ -988,7 +943,7 @@
           </w:p>
           <w:p>
             <w:pPr>
-              <w:pStyle w:val="PargrafodaLista"/>
+              <w:pStyle w:val="ListParagraph"/>
               <w:numPr>
                 <w:ilvl w:val="2"/>
                 <w:numId w:val="4"/>
@@ -1004,17 +959,8 @@
                 <w:sz w:val="20"/>
                 <w:szCs w:val="20"/>
               </w:rPr>
-              <w:t xml:space="preserve">– O sistema não prossegue com a funcionalidade e pula para o passo </w:t>
-            </w:r>
-            <w:proofErr w:type="gramStart"/>
-            <w:r>
-              <w:rPr>
-                <w:sz w:val="20"/>
-                <w:szCs w:val="20"/>
-              </w:rPr>
-              <w:t>2</w:t>
-            </w:r>
-            <w:proofErr w:type="gramEnd"/>
+              <w:t>– O sistema não prossegue com a funcionalidade e pula para o passo 2</w:t>
+            </w:r>
           </w:p>
         </w:tc>
       </w:tr>
@@ -1101,23 +1047,23 @@
                 <w:sz w:val="20"/>
                 <w:szCs w:val="20"/>
               </w:rPr>
-              <w:t xml:space="preserve">RN02 – Se nenhuma disciplina for encontrada, pula para passo </w:t>
-            </w:r>
-            <w:proofErr w:type="gramStart"/>
-            <w:r>
-              <w:rPr>
-                <w:sz w:val="20"/>
-                <w:szCs w:val="20"/>
-              </w:rPr>
-              <w:t>3.1</w:t>
-            </w:r>
-            <w:proofErr w:type="gramEnd"/>
-            <w:r>
-              <w:rPr>
-                <w:sz w:val="20"/>
-                <w:szCs w:val="20"/>
-              </w:rPr>
-              <w:t xml:space="preserve"> </w:t>
+              <w:t xml:space="preserve">RN02 – Se nenhuma disciplina for encontrada, pula para passo 3.1 </w:t>
+            </w:r>
+          </w:p>
+          <w:p>
+            <w:pPr>
+              <w:spacing w:after="0" w:line="240" w:lineRule="auto"/>
+              <w:rPr>
+                <w:sz w:val="20"/>
+                <w:szCs w:val="20"/>
+              </w:rPr>
+            </w:pPr>
+            <w:r>
+              <w:rPr>
+                <w:sz w:val="20"/>
+                <w:szCs w:val="20"/>
+              </w:rPr>
+              <w:t>RN03 – Não deve haver mais de uma disciplina com o mesmo nome para a mesma série</w:t>
             </w:r>
           </w:p>
         </w:tc>
@@ -1132,7 +1078,6 @@
             <w:pPr>
               <w:spacing w:after="0" w:line="240" w:lineRule="auto"/>
               <w:rPr>
-                <w:b/>
                 <w:sz w:val="20"/>
                 <w:szCs w:val="20"/>
               </w:rPr>
@@ -1178,7 +1123,7 @@
 </file>
 
 <file path=word/endnotes.xml><?xml version="1.0" encoding="utf-8"?>
-<w:endnotes xmlns:ve="http://schemas.openxmlformats.org/markup-compatibility/2006" xmlns:o="urn:schemas-microsoft-com:office:office" xmlns:r="http://schemas.openxmlformats.org/officeDocument/2006/relationships" xmlns:m="http://schemas.openxmlformats.org/officeDocument/2006/math" xmlns:v="urn:schemas-microsoft-com:vml" xmlns:wp="http://schemas.openxmlformats.org/drawingml/2006/wordprocessingDrawing" xmlns:w10="urn:schemas-microsoft-com:office:word" xmlns:w="http://schemas.openxmlformats.org/wordprocessingml/2006/main" xmlns:wne="http://schemas.microsoft.com/office/word/2006/wordml">
+<w:endnotes xmlns:wpc="http://schemas.microsoft.com/office/word/2010/wordprocessingCanvas" xmlns:mo="http://schemas.microsoft.com/office/mac/office/2008/main" xmlns:mc="http://schemas.openxmlformats.org/markup-compatibility/2006" xmlns:mv="urn:schemas-microsoft-com:mac:vml" xmlns:o="urn:schemas-microsoft-com:office:office" xmlns:r="http://schemas.openxmlformats.org/officeDocument/2006/relationships" xmlns:m="http://schemas.openxmlformats.org/officeDocument/2006/math" xmlns:v="urn:schemas-microsoft-com:vml" xmlns:wp14="http://schemas.microsoft.com/office/word/2010/wordprocessingDrawing" xmlns:wp="http://schemas.openxmlformats.org/drawingml/2006/wordprocessingDrawing" xmlns:w10="urn:schemas-microsoft-com:office:word" xmlns:w="http://schemas.openxmlformats.org/wordprocessingml/2006/main" xmlns:w14="http://schemas.microsoft.com/office/word/2010/wordml" xmlns:wpg="http://schemas.microsoft.com/office/word/2010/wordprocessingGroup" xmlns:wpi="http://schemas.microsoft.com/office/word/2010/wordprocessingInk" xmlns:wne="http://schemas.microsoft.com/office/word/2006/wordml" xmlns:wps="http://schemas.microsoft.com/office/word/2010/wordprocessingShape" mc:Ignorable="w14 wp14">
   <w:endnote w:type="separator" w:id="-1">
     <w:p>
       <w:pPr>
@@ -1203,7 +1148,7 @@
 </file>
 
 <file path=word/footnotes.xml><?xml version="1.0" encoding="utf-8"?>
-<w:footnotes xmlns:ve="http://schemas.openxmlformats.org/markup-compatibility/2006" xmlns:o="urn:schemas-microsoft-com:office:office" xmlns:r="http://schemas.openxmlformats.org/officeDocument/2006/relationships" xmlns:m="http://schemas.openxmlformats.org/officeDocument/2006/math" xmlns:v="urn:schemas-microsoft-com:vml" xmlns:wp="http://schemas.openxmlformats.org/drawingml/2006/wordprocessingDrawing" xmlns:w10="urn:schemas-microsoft-com:office:word" xmlns:w="http://schemas.openxmlformats.org/wordprocessingml/2006/main" xmlns:wne="http://schemas.microsoft.com/office/word/2006/wordml">
+<w:footnotes xmlns:wpc="http://schemas.microsoft.com/office/word/2010/wordprocessingCanvas" xmlns:mo="http://schemas.microsoft.com/office/mac/office/2008/main" xmlns:mc="http://schemas.openxmlformats.org/markup-compatibility/2006" xmlns:mv="urn:schemas-microsoft-com:mac:vml" xmlns:o="urn:schemas-microsoft-com:office:office" xmlns:r="http://schemas.openxmlformats.org/officeDocument/2006/relationships" xmlns:m="http://schemas.openxmlformats.org/officeDocument/2006/math" xmlns:v="urn:schemas-microsoft-com:vml" xmlns:wp14="http://schemas.microsoft.com/office/word/2010/wordprocessingDrawing" xmlns:wp="http://schemas.openxmlformats.org/drawingml/2006/wordprocessingDrawing" xmlns:w10="urn:schemas-microsoft-com:office:word" xmlns:w="http://schemas.openxmlformats.org/wordprocessingml/2006/main" xmlns:w14="http://schemas.microsoft.com/office/word/2010/wordml" xmlns:wpg="http://schemas.microsoft.com/office/word/2010/wordprocessingGroup" xmlns:wpi="http://schemas.microsoft.com/office/word/2010/wordprocessingInk" xmlns:wne="http://schemas.microsoft.com/office/word/2006/wordml" xmlns:wps="http://schemas.microsoft.com/office/word/2010/wordprocessingShape" mc:Ignorable="w14 wp14">
   <w:footnote w:type="separator" w:id="-1">
     <w:p>
       <w:pPr>
@@ -1228,7 +1173,7 @@
 </file>
 
 <file path=word/numbering.xml><?xml version="1.0" encoding="utf-8"?>
-<w:numbering xmlns:ve="http://schemas.openxmlformats.org/markup-compatibility/2006" xmlns:o="urn:schemas-microsoft-com:office:office" xmlns:r="http://schemas.openxmlformats.org/officeDocument/2006/relationships" xmlns:m="http://schemas.openxmlformats.org/officeDocument/2006/math" xmlns:v="urn:schemas-microsoft-com:vml" xmlns:wp="http://schemas.openxmlformats.org/drawingml/2006/wordprocessingDrawing" xmlns:w10="urn:schemas-microsoft-com:office:word" xmlns:w="http://schemas.openxmlformats.org/wordprocessingml/2006/main" xmlns:wne="http://schemas.microsoft.com/office/word/2006/wordml">
+<w:numbering xmlns:wpc="http://schemas.microsoft.com/office/word/2010/wordprocessingCanvas" xmlns:mo="http://schemas.microsoft.com/office/mac/office/2008/main" xmlns:mc="http://schemas.openxmlformats.org/markup-compatibility/2006" xmlns:mv="urn:schemas-microsoft-com:mac:vml" xmlns:o="urn:schemas-microsoft-com:office:office" xmlns:r="http://schemas.openxmlformats.org/officeDocument/2006/relationships" xmlns:m="http://schemas.openxmlformats.org/officeDocument/2006/math" xmlns:v="urn:schemas-microsoft-com:vml" xmlns:wp14="http://schemas.microsoft.com/office/word/2010/wordprocessingDrawing" xmlns:wp="http://schemas.openxmlformats.org/drawingml/2006/wordprocessingDrawing" xmlns:w10="urn:schemas-microsoft-com:office:word" xmlns:w="http://schemas.openxmlformats.org/wordprocessingml/2006/main" xmlns:w14="http://schemas.microsoft.com/office/word/2010/wordml" xmlns:wpg="http://schemas.microsoft.com/office/word/2010/wordprocessingGroup" xmlns:wpi="http://schemas.microsoft.com/office/word/2010/wordprocessingInk" xmlns:wne="http://schemas.microsoft.com/office/word/2006/wordml" xmlns:wps="http://schemas.microsoft.com/office/word/2010/wordprocessingShape" mc:Ignorable="w14 wp14">
   <w:abstractNum w:abstractNumId="0">
     <w:nsid w:val="2AFE1849"/>
     <w:multiLevelType w:val="hybridMultilevel"/>
@@ -1616,7 +1561,7 @@
 </file>
 
 <file path=word/styles.xml><?xml version="1.0" encoding="utf-8"?>
-<w:styles xmlns:r="http://schemas.openxmlformats.org/officeDocument/2006/relationships" xmlns:w="http://schemas.openxmlformats.org/wordprocessingml/2006/main">
+<w:styles xmlns:mc="http://schemas.openxmlformats.org/markup-compatibility/2006" xmlns:r="http://schemas.openxmlformats.org/officeDocument/2006/relationships" xmlns:w="http://schemas.openxmlformats.org/wordprocessingml/2006/main" xmlns:w14="http://schemas.microsoft.com/office/word/2010/wordml" mc:Ignorable="w14">
   <w:docDefaults>
     <w:rPrDefault>
       <w:rPr>
@@ -1626,7 +1571,7 @@
     </w:rPrDefault>
     <w:pPrDefault/>
   </w:docDefaults>
-  <w:latentStyles w:defLockedState="0" w:defUIPriority="99" w:defSemiHidden="1" w:defUnhideWhenUsed="1" w:defQFormat="0" w:count="267">
+  <w:latentStyles w:defLockedState="0" w:defUIPriority="99" w:defSemiHidden="1" w:defUnhideWhenUsed="1" w:defQFormat="0" w:count="276">
     <w:lsdException w:name="Normal" w:semiHidden="0" w:uiPriority="0" w:unhideWhenUsed="0" w:qFormat="1"/>
     <w:lsdException w:name="heading 1" w:semiHidden="0" w:uiPriority="9" w:unhideWhenUsed="0" w:qFormat="1"/>
     <w:lsdException w:name="heading 2" w:uiPriority="9" w:qFormat="1"/>
@@ -1778,18 +1723,17 @@
       <w:lang w:eastAsia="en-US"/>
     </w:rPr>
   </w:style>
-  <w:style w:type="character" w:default="1" w:styleId="Fontepargpadro">
+  <w:style w:type="character" w:default="1" w:styleId="DefaultParagraphFont">
     <w:name w:val="Default Paragraph Font"/>
     <w:uiPriority w:val="1"/>
     <w:semiHidden/>
     <w:unhideWhenUsed/>
   </w:style>
-  <w:style w:type="table" w:default="1" w:styleId="Tabelanormal">
+  <w:style w:type="table" w:default="1" w:styleId="TableNormal">
     <w:name w:val="Normal Table"/>
     <w:uiPriority w:val="99"/>
     <w:semiHidden/>
     <w:unhideWhenUsed/>
-    <w:qFormat/>
     <w:tblPr>
       <w:tblInd w:w="0" w:type="dxa"/>
       <w:tblCellMar>
@@ -1800,15 +1744,15 @@
       </w:tblCellMar>
     </w:tblPr>
   </w:style>
-  <w:style w:type="numbering" w:default="1" w:styleId="Semlista">
+  <w:style w:type="numbering" w:default="1" w:styleId="NoList">
     <w:name w:val="No List"/>
     <w:uiPriority w:val="99"/>
     <w:semiHidden/>
     <w:unhideWhenUsed/>
   </w:style>
-  <w:style w:type="table" w:styleId="Tabelacomgrade">
+  <w:style w:type="table" w:styleId="TableGrid">
     <w:name w:val="Table Grid"/>
-    <w:basedOn w:val="Tabelanormal"/>
+    <w:basedOn w:val="TableNormal"/>
     <w:uiPriority w:val="59"/>
     <w:rsid w:val="00F342A8"/>
     <w:tblPr>
@@ -1829,7 +1773,7 @@
       </w:tblCellMar>
     </w:tblPr>
   </w:style>
-  <w:style w:type="paragraph" w:styleId="PargrafodaLista">
+  <w:style w:type="paragraph" w:styleId="ListParagraph">
     <w:name w:val="List Paragraph"/>
     <w:basedOn w:val="Normal"/>
     <w:uiPriority w:val="34"/>
@@ -1844,7 +1788,7 @@
 </file>
 
 <file path=word/stylesWithEffects.xml><?xml version="1.0" encoding="utf-8"?>
-<w:styles xmlns:wpc="http://schemas.microsoft.com/office/word/2010/wordprocessingCanvas" xmlns:mc="http://schemas.openxmlformats.org/markup-compatibility/2006" xmlns:o="urn:schemas-microsoft-com:office:office" xmlns:r="http://schemas.openxmlformats.org/officeDocument/2006/relationships" xmlns:m="http://schemas.openxmlformats.org/officeDocument/2006/math" xmlns:v="urn:schemas-microsoft-com:vml" xmlns:wp14="http://schemas.microsoft.com/office/word/2010/wordprocessingDrawing" xmlns:wp="http://schemas.openxmlformats.org/drawingml/2006/wordprocessingDrawing" xmlns:w10="urn:schemas-microsoft-com:office:word" xmlns:w="http://schemas.openxmlformats.org/wordprocessingml/2006/main" xmlns:w14="http://schemas.microsoft.com/office/word/2010/wordml" xmlns:wpg="http://schemas.microsoft.com/office/word/2010/wordprocessingGroup" xmlns:wpi="http://schemas.microsoft.com/office/word/2010/wordprocessingInk" xmlns:wne="http://schemas.microsoft.com/office/word/2006/wordml" xmlns:wps="http://schemas.microsoft.com/office/word/2010/wordprocessingShape" mc:Ignorable="w14 wp14">
+<w:styles xmlns:wpc="http://schemas.microsoft.com/office/word/2010/wordprocessingCanvas" xmlns:mo="http://schemas.microsoft.com/office/mac/office/2008/main" xmlns:mc="http://schemas.openxmlformats.org/markup-compatibility/2006" xmlns:mv="urn:schemas-microsoft-com:mac:vml" xmlns:o="urn:schemas-microsoft-com:office:office" xmlns:r="http://schemas.openxmlformats.org/officeDocument/2006/relationships" xmlns:m="http://schemas.openxmlformats.org/officeDocument/2006/math" xmlns:v="urn:schemas-microsoft-com:vml" xmlns:wp14="http://schemas.microsoft.com/office/word/2010/wordprocessingDrawing" xmlns:wp="http://schemas.openxmlformats.org/drawingml/2006/wordprocessingDrawing" xmlns:w10="urn:schemas-microsoft-com:office:word" xmlns:w="http://schemas.openxmlformats.org/wordprocessingml/2006/main" xmlns:w14="http://schemas.microsoft.com/office/word/2010/wordml" xmlns:wpg="http://schemas.microsoft.com/office/word/2010/wordprocessingGroup" xmlns:wpi="http://schemas.microsoft.com/office/word/2010/wordprocessingInk" xmlns:wne="http://schemas.microsoft.com/office/word/2006/wordml" xmlns:wps="http://schemas.microsoft.com/office/word/2010/wordprocessingShape" mc:Ignorable="w14 wp14">
   <w:docDefaults>
     <w:rPrDefault>
       <w:rPr>
@@ -1854,7 +1798,7 @@
     </w:rPrDefault>
     <w:pPrDefault/>
   </w:docDefaults>
-  <w:latentStyles w:defLockedState="0" w:defUIPriority="99" w:defSemiHidden="1" w:defUnhideWhenUsed="1" w:defQFormat="0" w:count="267">
+  <w:latentStyles w:defLockedState="0" w:defUIPriority="99" w:defSemiHidden="1" w:defUnhideWhenUsed="1" w:defQFormat="0" w:count="276">
     <w:lsdException w:name="Normal" w:semiHidden="0" w:uiPriority="0" w:unhideWhenUsed="0" w:qFormat="1"/>
     <w:lsdException w:name="heading 1" w:semiHidden="0" w:uiPriority="9" w:unhideWhenUsed="0" w:qFormat="1"/>
     <w:lsdException w:name="heading 2" w:uiPriority="9" w:qFormat="1"/>
@@ -2005,13 +1949,13 @@
       <w:lang w:eastAsia="en-US"/>
     </w:rPr>
   </w:style>
-  <w:style w:type="character" w:default="1" w:styleId="Fontepargpadro">
+  <w:style w:type="character" w:default="1" w:styleId="DefaultParagraphFont">
     <w:name w:val="Default Paragraph Font"/>
     <w:uiPriority w:val="1"/>
     <w:semiHidden/>
     <w:unhideWhenUsed/>
   </w:style>
-  <w:style w:type="table" w:default="1" w:styleId="Tabelanormal">
+  <w:style w:type="table" w:default="1" w:styleId="TableNormal">
     <w:name w:val="Normal Table"/>
     <w:uiPriority w:val="99"/>
     <w:semiHidden/>
@@ -2026,18 +1970,19 @@
       </w:tblCellMar>
     </w:tblPr>
   </w:style>
-  <w:style w:type="numbering" w:default="1" w:styleId="Semlista">
+  <w:style w:type="numbering" w:default="1" w:styleId="NoList">
     <w:name w:val="No List"/>
     <w:uiPriority w:val="99"/>
     <w:semiHidden/>
     <w:unhideWhenUsed/>
   </w:style>
-  <w:style w:type="table" w:styleId="Tabelacomgrade">
+  <w:style w:type="table" w:styleId="TableGrid">
     <w:name w:val="Table Grid"/>
-    <w:basedOn w:val="Tabelanormal"/>
+    <w:basedOn w:val="TableNormal"/>
     <w:uiPriority w:val="59"/>
     <w:rsid w:val="00F342A8"/>
     <w:tblPr>
+      <w:tblInd w:w="0" w:type="dxa"/>
       <w:tblBorders>
         <w:top w:val="single" w:sz="4" w:space="0" w:color="auto"/>
         <w:left w:val="single" w:sz="4" w:space="0" w:color="auto"/>
@@ -2046,9 +1991,15 @@
         <w:insideH w:val="single" w:sz="4" w:space="0" w:color="auto"/>
         <w:insideV w:val="single" w:sz="4" w:space="0" w:color="auto"/>
       </w:tblBorders>
+      <w:tblCellMar>
+        <w:top w:w="0" w:type="dxa"/>
+        <w:left w:w="108" w:type="dxa"/>
+        <w:bottom w:w="0" w:type="dxa"/>
+        <w:right w:w="108" w:type="dxa"/>
+      </w:tblCellMar>
     </w:tblPr>
   </w:style>
-  <w:style w:type="paragraph" w:styleId="PargrafodaLista">
+  <w:style w:type="paragraph" w:styleId="ListParagraph">
     <w:name w:val="List Paragraph"/>
     <w:basedOn w:val="Normal"/>
     <w:uiPriority w:val="34"/>

</xml_diff>